<commit_message>
docs: update dataset paths and refine documentation guides
- Updated data loading paths to include 'data/' prefix in guide examples
- Refined script names in Three-Dataset Progression Guide
- Synchronized Chapter 5 and 7 notebooks with latest pedagogical changes
</commit_message>
<xml_diff>
--- a/chapters/Chapter0_Introduction.docx
+++ b/chapters/Chapter0_Introduction.docx
@@ -2534,406 +2534,6 @@
       </w:tr>
     </w:tbl>
     <w:p/>
-    <w:p>
-      <w:pPr>
-        <w:pBdr>
-          <w:bottom w:val="single" w:sz="6" w:space="0" w:color="2E8B8B"/>
-        </w:pBdr>
-        <w:spacing w:before="300" w:after="120"/>
-        <w:rPr>
-          <w:b/>
-          <w:bCs/>
-          <w:color w:val="1A2744"/>
-          <w:sz w:val="26"/>
-          <w:szCs w:val="26"/>
-        </w:rPr>
-      </w:pPr>
-      <w:r>
-        <w:rPr>
-          <w:b/>
-          <w:bCs/>
-          <w:color w:val="1A2744"/>
-          <w:sz w:val="26"/>
-          <w:szCs w:val="26"/>
-        </w:rPr>
-        <w:t>Installing Google Antigravity IDE</w:t>
-      </w:r>
-    </w:p>
-    <w:p>
-      <w:pPr>
-        <w:spacing w:before="120" w:after="120" w:line="276" w:lineRule="auto"/>
-        <w:jc w:val="both"/>
-      </w:pPr>
-      <w:r>
-        <w:rPr>
-          <w:color w:val="212529"/>
-          <w:sz w:val="22"/>
-          <w:szCs w:val="22"/>
-        </w:rPr>
-        <w:t>Google Antigravity is an AI-powered integrated development environment (IDE) that combines a familiar code editor with autonomous AI agents. Lehigh provides Google Gemini Pro licenses for all students in this course, giving you access to Antigravity’s full capabilities. While Jupyter Notebook remains our primary tool for coursework and assignments, Antigravity is an excellent companion for the WALK and RUN phases of your learning, where AI collaboration is encouraged.</w:t>
-      </w:r>
-    </w:p>
-    <w:p>
-      <w:pPr>
-        <w:spacing w:before="120" w:after="60" w:line="276" w:lineRule="auto"/>
-        <w:jc w:val="both"/>
-      </w:pPr>
-      <w:r>
-        <w:rPr>
-          <w:b/>
-          <w:bCs/>
-          <w:color w:val="212529"/>
-          <w:sz w:val="22"/>
-          <w:szCs w:val="22"/>
-        </w:rPr>
-        <w:t>Step 1: Download Antigravity</w:t>
-      </w:r>
-    </w:p>
-    <w:p>
-      <w:pPr>
-        <w:pStyle w:val="ListParagraph"/>
-        <w:numPr>
-          <w:ilvl w:val="0"/>
-          <w:numId w:val="3"/>
-        </w:numPr>
-        <w:spacing w:before="60" w:after="60" w:line="276" w:lineRule="auto"/>
-        <w:jc w:val="both"/>
-      </w:pPr>
-      <w:r>
-        <w:rPr>
-          <w:color w:val="212529"/>
-          <w:sz w:val="22"/>
-          <w:szCs w:val="22"/>
-        </w:rPr>
-        <w:t xml:space="preserve">Visit </w:t>
-      </w:r>
-      <w:hyperlink r:id="rId7" w:history="1">
-        <w:r>
-          <w:rPr>
-            <w:rStyle w:val="Hyperlink"/>
-            <w:sz w:val="22"/>
-            <w:szCs w:val="22"/>
-          </w:rPr>
-          <w:t>https://antigravity.google/download</w:t>
-        </w:r>
-      </w:hyperlink>
-    </w:p>
-    <w:p>
-      <w:pPr>
-        <w:pStyle w:val="ListParagraph"/>
-        <w:numPr>
-          <w:ilvl w:val="0"/>
-          <w:numId w:val="3"/>
-        </w:numPr>
-        <w:spacing w:before="60" w:after="60" w:line="276" w:lineRule="auto"/>
-        <w:jc w:val="both"/>
-      </w:pPr>
-      <w:r>
-        <w:rPr>
-          <w:color w:val="212529"/>
-          <w:sz w:val="22"/>
-          <w:szCs w:val="22"/>
-        </w:rPr>
-        <w:t xml:space="preserve"> Download the installer for your operating system (Windows, macOS, or Linux)</w:t>
-      </w:r>
-    </w:p>
-    <w:p>
-      <w:pPr>
-        <w:spacing w:before="120" w:after="60" w:line="276" w:lineRule="auto"/>
-        <w:jc w:val="both"/>
-      </w:pPr>
-      <w:r>
-        <w:rPr>
-          <w:b/>
-          <w:bCs/>
-          <w:color w:val="212529"/>
-          <w:sz w:val="22"/>
-          <w:szCs w:val="22"/>
-        </w:rPr>
-        <w:t>Step 2: Run the Installer and Initial Setup</w:t>
-      </w:r>
-    </w:p>
-    <w:p>
-      <w:pPr>
-        <w:pStyle w:val="ListParagraph"/>
-        <w:numPr>
-          <w:ilvl w:val="0"/>
-          <w:numId w:val="3"/>
-        </w:numPr>
-        <w:spacing w:before="60" w:after="60" w:line="276" w:lineRule="auto"/>
-        <w:jc w:val="both"/>
-      </w:pPr>
-      <w:r>
-        <w:rPr>
-          <w:color w:val="212529"/>
-          <w:sz w:val="22"/>
-          <w:szCs w:val="22"/>
-        </w:rPr>
-        <w:t>Run the downloaded installer and follow the on-screen prompts</w:t>
-      </w:r>
-    </w:p>
-    <w:p>
-      <w:pPr>
-        <w:pStyle w:val="ListParagraph"/>
-        <w:numPr>
-          <w:ilvl w:val="0"/>
-          <w:numId w:val="3"/>
-        </w:numPr>
-        <w:spacing w:before="60" w:after="60" w:line="276" w:lineRule="auto"/>
-        <w:jc w:val="both"/>
-      </w:pPr>
-      <w:r>
-        <w:rPr>
-          <w:color w:val="212529"/>
-          <w:sz w:val="22"/>
-          <w:szCs w:val="22"/>
-        </w:rPr>
-        <w:t>Select “Start fresh” when prompted (unless you want to import VS Code settings)</w:t>
-      </w:r>
-    </w:p>
-    <w:p>
-      <w:pPr>
-        <w:pStyle w:val="ListParagraph"/>
-        <w:numPr>
-          <w:ilvl w:val="0"/>
-          <w:numId w:val="3"/>
-        </w:numPr>
-        <w:spacing w:before="60" w:after="60" w:line="276" w:lineRule="auto"/>
-        <w:jc w:val="both"/>
-      </w:pPr>
-      <w:r>
-        <w:rPr>
-          <w:color w:val="212529"/>
-          <w:sz w:val="22"/>
-          <w:szCs w:val="22"/>
-        </w:rPr>
-        <w:t>Choose your preferred editor theme (dark or light)</w:t>
-      </w:r>
-    </w:p>
-    <w:p>
-      <w:pPr>
-        <w:pStyle w:val="ListParagraph"/>
-        <w:numPr>
-          <w:ilvl w:val="0"/>
-          <w:numId w:val="3"/>
-        </w:numPr>
-        <w:spacing w:before="60" w:after="60" w:line="276" w:lineRule="auto"/>
-        <w:jc w:val="both"/>
-      </w:pPr>
-      <w:r>
-        <w:rPr>
-          <w:color w:val="212529"/>
-          <w:sz w:val="22"/>
-          <w:szCs w:val="22"/>
-        </w:rPr>
-        <w:t>IMPORTANT: On the Agent Manager configuration screen, select “Agent-assisted development” (recommended). This keeps you in control while allowing the AI to help with safe automations</w:t>
-      </w:r>
-    </w:p>
-    <w:p>
-      <w:pPr>
-        <w:spacing w:before="120" w:after="60" w:line="276" w:lineRule="auto"/>
-        <w:jc w:val="both"/>
-      </w:pPr>
-      <w:r>
-        <w:rPr>
-          <w:b/>
-          <w:bCs/>
-          <w:color w:val="212529"/>
-          <w:sz w:val="22"/>
-          <w:szCs w:val="22"/>
-        </w:rPr>
-        <w:t>Step 3: Sign In with Your Lehigh Google Account</w:t>
-      </w:r>
-    </w:p>
-    <w:p>
-      <w:pPr>
-        <w:pStyle w:val="ListParagraph"/>
-        <w:numPr>
-          <w:ilvl w:val="0"/>
-          <w:numId w:val="3"/>
-        </w:numPr>
-        <w:spacing w:before="60" w:after="60" w:line="276" w:lineRule="auto"/>
-        <w:jc w:val="both"/>
-      </w:pPr>
-      <w:r>
-        <w:rPr>
-          <w:color w:val="212529"/>
-          <w:sz w:val="22"/>
-          <w:szCs w:val="22"/>
-        </w:rPr>
-        <w:t>When prompted, sign in with your Lehigh Google account (your @lehigh.edu email)</w:t>
-      </w:r>
-    </w:p>
-    <w:p>
-      <w:pPr>
-        <w:pStyle w:val="ListParagraph"/>
-        <w:numPr>
-          <w:ilvl w:val="0"/>
-          <w:numId w:val="3"/>
-        </w:numPr>
-        <w:spacing w:before="60" w:after="60" w:line="276" w:lineRule="auto"/>
-        <w:jc w:val="both"/>
-      </w:pPr>
-      <w:r>
-        <w:rPr>
-          <w:color w:val="212529"/>
-          <w:sz w:val="22"/>
-          <w:szCs w:val="22"/>
-        </w:rPr>
-        <w:t>Your Lehigh Gemini Pro license will be automatically recognized, giving you access to Gemini 3 Pro and other supported models</w:t>
-      </w:r>
-    </w:p>
-    <w:p>
-      <w:pPr>
-        <w:pStyle w:val="ListParagraph"/>
-        <w:numPr>
-          <w:ilvl w:val="0"/>
-          <w:numId w:val="3"/>
-        </w:numPr>
-        <w:spacing w:before="60" w:after="60" w:line="276" w:lineRule="auto"/>
-        <w:jc w:val="both"/>
-      </w:pPr>
-      <w:r>
-        <w:rPr>
-          <w:color w:val="212529"/>
-          <w:sz w:val="22"/>
-          <w:szCs w:val="22"/>
-        </w:rPr>
-        <w:t>No API keys or additional configuration are required</w:t>
-      </w:r>
-    </w:p>
-    <w:p>
-      <w:pPr>
-        <w:spacing w:before="120" w:after="60" w:line="276" w:lineRule="auto"/>
-        <w:jc w:val="both"/>
-      </w:pPr>
-      <w:r>
-        <w:rPr>
-          <w:b/>
-          <w:bCs/>
-          <w:color w:val="212529"/>
-          <w:sz w:val="22"/>
-          <w:szCs w:val="22"/>
-        </w:rPr>
-        <w:t>Step 4: Verify Setup</w:t>
-      </w:r>
-    </w:p>
-    <w:p>
-      <w:pPr>
-        <w:pStyle w:val="ListParagraph"/>
-        <w:numPr>
-          <w:ilvl w:val="0"/>
-          <w:numId w:val="3"/>
-        </w:numPr>
-        <w:spacing w:before="60" w:after="60" w:line="276" w:lineRule="auto"/>
-        <w:jc w:val="both"/>
-      </w:pPr>
-      <w:r>
-        <w:rPr>
-          <w:color w:val="212529"/>
-          <w:sz w:val="22"/>
-          <w:szCs w:val="22"/>
-        </w:rPr>
-        <w:t>Open a new project or folder in Antigravity</w:t>
-      </w:r>
-    </w:p>
-    <w:p>
-      <w:pPr>
-        <w:pStyle w:val="ListParagraph"/>
-        <w:numPr>
-          <w:ilvl w:val="0"/>
-          <w:numId w:val="3"/>
-        </w:numPr>
-        <w:spacing w:before="60" w:after="60" w:line="276" w:lineRule="auto"/>
-        <w:jc w:val="both"/>
-      </w:pPr>
-      <w:r>
-        <w:rPr>
-          <w:color w:val="212529"/>
-          <w:sz w:val="22"/>
-          <w:szCs w:val="22"/>
-        </w:rPr>
-        <w:t xml:space="preserve">Create a simple Python file (e.g., hello.py) and confirm the editor’s AI features are working by typing a comment like </w:t>
-      </w:r>
-      <w:r>
-        <w:rPr>
-          <w:rFonts w:ascii="Consolas" w:hAnsi="Consolas" w:cs="Consolas"/>
-          <w:color w:val="212529"/>
-          <w:sz w:val="22"/>
-          <w:szCs w:val="22"/>
-        </w:rPr>
-        <w:t># print hello world</w:t>
-      </w:r>
-      <w:r>
-        <w:rPr>
-          <w:color w:val="212529"/>
-          <w:sz w:val="22"/>
-          <w:szCs w:val="22"/>
-        </w:rPr>
-        <w:t xml:space="preserve"> and checking that Antigravity offers a code completion</w:t>
-      </w:r>
-    </w:p>
-    <w:p>
-      <w:pPr>
-        <w:spacing w:before="120" w:after="60" w:line="276" w:lineRule="auto"/>
-        <w:jc w:val="both"/>
-      </w:pPr>
-      <w:r>
-        <w:rPr>
-          <w:b/>
-          <w:bCs/>
-          <w:color w:val="212529"/>
-          <w:sz w:val="22"/>
-          <w:szCs w:val="22"/>
-        </w:rPr>
-        <w:t xml:space="preserve">How Antigravity Fits </w:t>
-      </w:r>
-      <w:proofErr w:type="gramStart"/>
-      <w:r>
-        <w:rPr>
-          <w:b/>
-          <w:bCs/>
-          <w:color w:val="212529"/>
-          <w:sz w:val="22"/>
-          <w:szCs w:val="22"/>
-        </w:rPr>
-        <w:t>Into</w:t>
-      </w:r>
-      <w:proofErr w:type="gramEnd"/>
-      <w:r>
-        <w:rPr>
-          <w:b/>
-          <w:bCs/>
-          <w:color w:val="212529"/>
-          <w:sz w:val="22"/>
-          <w:szCs w:val="22"/>
-        </w:rPr>
-        <w:t xml:space="preserve"> the CRAWL → WALK → RUN Framework</w:t>
-      </w:r>
-    </w:p>
-    <w:p>
-      <w:pPr>
-        <w:spacing w:before="60" w:after="120" w:line="276" w:lineRule="auto"/>
-        <w:jc w:val="both"/>
-      </w:pPr>
-      <w:r>
-        <w:rPr>
-          <w:color w:val="212529"/>
-          <w:sz w:val="22"/>
-          <w:szCs w:val="22"/>
-        </w:rPr>
-        <w:t xml:space="preserve">During the CRAWL phase, do not use Antigravity’s AI agent features for coursework. You should write all code independently in Jupyter Notebook. During the WALK phase, you may use Antigravity’s editor to clarify concepts and explore code suggestions, but you must still write your own assignment code. During the RUN phase, you are encouraged to use Antigravity’s full agentic capabilities for project work, including its Plan and Fast modes, </w:t>
-      </w:r>
-      <w:r>
-        <w:rPr>
-          <w:color w:val="212529"/>
-          <w:sz w:val="22"/>
-          <w:szCs w:val="22"/>
-        </w:rPr>
-        <w:lastRenderedPageBreak/>
-        <w:t>browser testing, and multi-agent orchestration. Remember: regardless of phase, you must understand every line of code you submit.</w:t>
-      </w:r>
-    </w:p>
     <w:p/>
     <w:tbl>
       <w:tblPr>
@@ -3271,6 +2871,7 @@
           <w:sz w:val="26"/>
           <w:szCs w:val="26"/>
         </w:rPr>
+        <w:lastRenderedPageBreak/>
         <w:t>Academic Integrity</w:t>
       </w:r>
     </w:p>
@@ -4057,6 +3658,7 @@
           <w:sz w:val="22"/>
           <w:szCs w:val="22"/>
         </w:rPr>
+        <w:lastRenderedPageBreak/>
         <w:t>Topics: NumPy arrays, array operations, pandas DataFrames, reading CSV files. Assessment: Quiz 5 (Thursday), Weekly Assignment. DataCamp: NumPy &amp; Pandas Fundamentals.</w:t>
       </w:r>
     </w:p>
@@ -4097,7 +3699,6 @@
           <w:bCs/>
           <w:color w:val="2E8B8B"/>
         </w:rPr>
-        <w:lastRenderedPageBreak/>
         <w:t>Week 6: Complete Workflow &amp; Final Project</w:t>
       </w:r>
     </w:p>
@@ -4377,43 +3978,6 @@
                 <w:sz w:val="22"/>
                 <w:szCs w:val="22"/>
               </w:rPr>
-              <w:t>Install Google Antigravity IDE and sign in with your Lehigh Google account</w:t>
-            </w:r>
-          </w:p>
-        </w:tc>
-      </w:tr>
-      <w:tr>
-        <w:tc>
-          <w:tcPr>
-            <w:tcW w:w="9360" w:type="dxa"/>
-            <w:tcBorders>
-              <w:left w:val="single" w:sz="24" w:space="0" w:color="D4A84B"/>
-            </w:tcBorders>
-            <w:shd w:val="clear" w:color="auto" w:fill="F8F9FA"/>
-            <w:tcMar>
-              <w:top w:w="60" w:type="dxa"/>
-              <w:left w:w="200" w:type="dxa"/>
-              <w:bottom w:w="60" w:type="dxa"/>
-              <w:right w:w="120" w:type="dxa"/>
-            </w:tcMar>
-          </w:tcPr>
-          <w:p>
-            <w:r>
-              <w:rPr>
-                <w:b/>
-                <w:bCs/>
-                <w:color w:val="D4A84B"/>
-                <w:sz w:val="22"/>
-                <w:szCs w:val="22"/>
-              </w:rPr>
-              <w:t xml:space="preserve">✓ </w:t>
-            </w:r>
-            <w:r>
-              <w:rPr>
-                <w:color w:val="212529"/>
-                <w:sz w:val="22"/>
-                <w:szCs w:val="22"/>
-              </w:rPr>
               <w:t>Verify you have Chapter 1 notebook and clean dataset</w:t>
             </w:r>
           </w:p>
@@ -4901,8 +4465,8 @@
       </w:r>
     </w:p>
     <w:sectPr>
-      <w:headerReference w:type="default" r:id="rId8"/>
-      <w:footerReference w:type="default" r:id="rId9"/>
+      <w:headerReference w:type="default" r:id="rId7"/>
+      <w:footerReference w:type="default" r:id="rId8"/>
       <w:pgSz w:w="12240" w:h="15840"/>
       <w:pgMar w:top="1080" w:right="1080" w:bottom="1080" w:left="1080" w:header="708" w:footer="708" w:gutter="0"/>
       <w:cols w:space="720"/>

</xml_diff>